<commit_message>
IP Address Table and VLSM  Updated
</commit_message>
<xml_diff>
--- a/IP Address Table.docx
+++ b/IP Address Table.docx
@@ -72,13 +72,8 @@
             <w:tcW w:w="1559" w:type="dxa"/>
           </w:tcPr>
           <w:p>
-            <w:proofErr w:type="gramStart"/>
-            <w:r>
-              <w:t>Subnet(</w:t>
-            </w:r>
-            <w:proofErr w:type="gramEnd"/>
-            <w:r>
-              <w:t>Prefix)</w:t>
+            <w:r>
+              <w:t>Subnet(Prefix)</w:t>
             </w:r>
           </w:p>
         </w:tc>
@@ -696,15 +691,7 @@
           </w:tcPr>
           <w:p>
             <w:r>
-              <w:t xml:space="preserve">Ralph </w:t>
-            </w:r>
-            <w:proofErr w:type="spellStart"/>
-            <w:r>
-              <w:t>Bohner’s</w:t>
-            </w:r>
-            <w:proofErr w:type="spellEnd"/>
-            <w:r>
-              <w:t xml:space="preserve"> House</w:t>
+              <w:t>Ralph Bohner’s House</w:t>
             </w:r>
           </w:p>
         </w:tc>
@@ -1479,29 +1466,17 @@
           </w:tcPr>
           <w:p>
             <w:r>
-              <w:t>Se</w:t>
-            </w:r>
-            <w:r>
-              <w:t>8</w:t>
-            </w:r>
-            <w:r>
-              <w:t>/0</w:t>
-            </w:r>
-          </w:p>
-        </w:tc>
-        <w:tc>
-          <w:tcPr>
-            <w:tcW w:w="1558" w:type="dxa"/>
-          </w:tcPr>
-          <w:p>
-            <w:r>
-              <w:t>192.169.</w:t>
-            </w:r>
-            <w:r>
-              <w:t>9</w:t>
-            </w:r>
-            <w:r>
-              <w:t>.0</w:t>
+              <w:t>Se8/0</w:t>
+            </w:r>
+          </w:p>
+        </w:tc>
+        <w:tc>
+          <w:tcPr>
+            <w:tcW w:w="1558" w:type="dxa"/>
+          </w:tcPr>
+          <w:p>
+            <w:r>
+              <w:t>192.169.9.0</w:t>
             </w:r>
           </w:p>
         </w:tc>
@@ -1549,29 +1524,17 @@
           </w:tcPr>
           <w:p>
             <w:r>
-              <w:t>Se</w:t>
-            </w:r>
-            <w:r>
-              <w:t>2</w:t>
-            </w:r>
-            <w:r>
-              <w:t>/0</w:t>
-            </w:r>
-          </w:p>
-        </w:tc>
-        <w:tc>
-          <w:tcPr>
-            <w:tcW w:w="1558" w:type="dxa"/>
-          </w:tcPr>
-          <w:p>
-            <w:r>
-              <w:t>192.169.</w:t>
-            </w:r>
-            <w:r>
-              <w:t>10</w:t>
-            </w:r>
-            <w:r>
-              <w:t>.0</w:t>
+              <w:t>Se2/0</w:t>
+            </w:r>
+          </w:p>
+        </w:tc>
+        <w:tc>
+          <w:tcPr>
+            <w:tcW w:w="1558" w:type="dxa"/>
+          </w:tcPr>
+          <w:p>
+            <w:r>
+              <w:t>192.169.10.0</w:t>
             </w:r>
           </w:p>
         </w:tc>
@@ -1619,29 +1582,17 @@
           </w:tcPr>
           <w:p>
             <w:r>
-              <w:t>Se</w:t>
-            </w:r>
-            <w:r>
-              <w:t>1</w:t>
-            </w:r>
-            <w:r>
-              <w:t>/0</w:t>
-            </w:r>
-          </w:p>
-        </w:tc>
-        <w:tc>
-          <w:tcPr>
-            <w:tcW w:w="1558" w:type="dxa"/>
-          </w:tcPr>
-          <w:p>
-            <w:r>
-              <w:t>192.169.</w:t>
-            </w:r>
-            <w:r>
-              <w:t>11</w:t>
-            </w:r>
-            <w:r>
-              <w:t>.0</w:t>
+              <w:t>Se1/0</w:t>
+            </w:r>
+          </w:p>
+        </w:tc>
+        <w:tc>
+          <w:tcPr>
+            <w:tcW w:w="1558" w:type="dxa"/>
+          </w:tcPr>
+          <w:p>
+            <w:r>
+              <w:t>192.169.11.0</w:t>
             </w:r>
           </w:p>
         </w:tc>
@@ -1689,29 +1640,17 @@
           </w:tcPr>
           <w:p>
             <w:r>
-              <w:t>Se</w:t>
-            </w:r>
-            <w:r>
-              <w:t>9</w:t>
-            </w:r>
-            <w:r>
-              <w:t>/0</w:t>
-            </w:r>
-          </w:p>
-        </w:tc>
-        <w:tc>
-          <w:tcPr>
-            <w:tcW w:w="1558" w:type="dxa"/>
-          </w:tcPr>
-          <w:p>
-            <w:r>
-              <w:t>192.169.</w:t>
-            </w:r>
-            <w:r>
-              <w:t>16</w:t>
-            </w:r>
-            <w:r>
-              <w:t>.0</w:t>
+              <w:t>Se9/0</w:t>
+            </w:r>
+          </w:p>
+        </w:tc>
+        <w:tc>
+          <w:tcPr>
+            <w:tcW w:w="1558" w:type="dxa"/>
+          </w:tcPr>
+          <w:p>
+            <w:r>
+              <w:t>192.169.16.0</w:t>
             </w:r>
           </w:p>
         </w:tc>
@@ -1879,29 +1818,17 @@
           </w:tcPr>
           <w:p>
             <w:r>
-              <w:t>Se</w:t>
-            </w:r>
-            <w:r>
-              <w:t>3</w:t>
-            </w:r>
-            <w:r>
-              <w:t>/0</w:t>
-            </w:r>
-          </w:p>
-        </w:tc>
-        <w:tc>
-          <w:tcPr>
-            <w:tcW w:w="1558" w:type="dxa"/>
-          </w:tcPr>
-          <w:p>
-            <w:r>
-              <w:t>192.169.</w:t>
-            </w:r>
-            <w:r>
-              <w:t>6</w:t>
-            </w:r>
-            <w:r>
-              <w:t>.0</w:t>
+              <w:t>Se3/0</w:t>
+            </w:r>
+          </w:p>
+        </w:tc>
+        <w:tc>
+          <w:tcPr>
+            <w:tcW w:w="1558" w:type="dxa"/>
+          </w:tcPr>
+          <w:p>
+            <w:r>
+              <w:t>192.169.6.0</w:t>
             </w:r>
           </w:p>
         </w:tc>
@@ -1949,29 +1876,17 @@
           </w:tcPr>
           <w:p>
             <w:r>
-              <w:t>Se</w:t>
-            </w:r>
-            <w:r>
-              <w:t>9</w:t>
-            </w:r>
-            <w:r>
-              <w:t>/0</w:t>
-            </w:r>
-          </w:p>
-        </w:tc>
-        <w:tc>
-          <w:tcPr>
-            <w:tcW w:w="1558" w:type="dxa"/>
-          </w:tcPr>
-          <w:p>
-            <w:r>
-              <w:t>192.169.</w:t>
-            </w:r>
-            <w:r>
-              <w:t>7</w:t>
-            </w:r>
-            <w:r>
-              <w:t>.0</w:t>
+              <w:t>Se9/0</w:t>
+            </w:r>
+          </w:p>
+        </w:tc>
+        <w:tc>
+          <w:tcPr>
+            <w:tcW w:w="1558" w:type="dxa"/>
+          </w:tcPr>
+          <w:p>
+            <w:r>
+              <w:t>192.169.7.0</w:t>
             </w:r>
           </w:p>
         </w:tc>
@@ -2019,29 +1934,17 @@
           </w:tcPr>
           <w:p>
             <w:r>
-              <w:t>Se</w:t>
-            </w:r>
-            <w:r>
-              <w:t>8</w:t>
-            </w:r>
-            <w:r>
-              <w:t>/0</w:t>
-            </w:r>
-          </w:p>
-        </w:tc>
-        <w:tc>
-          <w:tcPr>
-            <w:tcW w:w="1558" w:type="dxa"/>
-          </w:tcPr>
-          <w:p>
-            <w:r>
-              <w:t>192.169.</w:t>
-            </w:r>
-            <w:r>
-              <w:t>9</w:t>
-            </w:r>
-            <w:r>
-              <w:t>.0</w:t>
+              <w:t>Se8/0</w:t>
+            </w:r>
+          </w:p>
+        </w:tc>
+        <w:tc>
+          <w:tcPr>
+            <w:tcW w:w="1558" w:type="dxa"/>
+          </w:tcPr>
+          <w:p>
+            <w:r>
+              <w:t>192.169.9.0</w:t>
             </w:r>
           </w:p>
         </w:tc>
@@ -2089,29 +1992,17 @@
           </w:tcPr>
           <w:p>
             <w:r>
-              <w:t>Se</w:t>
-            </w:r>
-            <w:r>
-              <w:t>1</w:t>
-            </w:r>
-            <w:r>
-              <w:t>/0</w:t>
-            </w:r>
-          </w:p>
-        </w:tc>
-        <w:tc>
-          <w:tcPr>
-            <w:tcW w:w="1558" w:type="dxa"/>
-          </w:tcPr>
-          <w:p>
-            <w:r>
-              <w:t>192.169.</w:t>
-            </w:r>
-            <w:r>
-              <w:t>13</w:t>
-            </w:r>
-            <w:r>
-              <w:t>.0</w:t>
+              <w:t>Se1/0</w:t>
+            </w:r>
+          </w:p>
+        </w:tc>
+        <w:tc>
+          <w:tcPr>
+            <w:tcW w:w="1558" w:type="dxa"/>
+          </w:tcPr>
+          <w:p>
+            <w:r>
+              <w:t>192.169.13.0</w:t>
             </w:r>
           </w:p>
         </w:tc>
@@ -2173,7 +2064,7 @@
           </w:tcPr>
           <w:p>
             <w:r>
-              <w:t>10.14.0.3</w:t>
+              <w:t>192.168.0.2</w:t>
             </w:r>
           </w:p>
         </w:tc>
@@ -2196,7 +2087,10 @@
               <w:t>192.168.</w:t>
             </w:r>
             <w:r>
-              <w:t>0.1</w:t>
+              <w:t>4</w:t>
+            </w:r>
+            <w:r>
+              <w:t>.1</w:t>
             </w:r>
           </w:p>
         </w:tc>
@@ -2238,7 +2132,7 @@
           </w:tcPr>
           <w:p>
             <w:r>
-              <w:t>10.14.0.2</w:t>
+              <w:t>192.168.0.1</w:t>
             </w:r>
           </w:p>
         </w:tc>
@@ -2258,54 +2152,60 @@
           </w:tcPr>
           <w:p>
             <w:r>
+              <w:t>192.168.</w:t>
+            </w:r>
+            <w:r>
+              <w:t>4</w:t>
+            </w:r>
+            <w:r>
+              <w:t>.1</w:t>
+            </w:r>
+          </w:p>
+        </w:tc>
+        <w:tc>
+          <w:tcPr>
+            <w:tcW w:w="1559" w:type="dxa"/>
+          </w:tcPr>
+          <w:p>
+            <w:r>
+              <w:t>/16</w:t>
+            </w:r>
+          </w:p>
+        </w:tc>
+      </w:tr>
+      <w:tr>
+        <w:tc>
+          <w:tcPr>
+            <w:tcW w:w="1558" w:type="dxa"/>
+          </w:tcPr>
+          <w:p>
+            <w:r>
+              <w:t>PC4</w:t>
+            </w:r>
+          </w:p>
+        </w:tc>
+        <w:tc>
+          <w:tcPr>
+            <w:tcW w:w="1558" w:type="dxa"/>
+          </w:tcPr>
+          <w:p>
+            <w:r>
+              <w:t>Fa0</w:t>
+            </w:r>
+          </w:p>
+        </w:tc>
+        <w:tc>
+          <w:tcPr>
+            <w:tcW w:w="1558" w:type="dxa"/>
+          </w:tcPr>
+          <w:p>
+            <w:r>
               <w:t>192.168.0.1</w:t>
             </w:r>
           </w:p>
         </w:tc>
         <w:tc>
           <w:tcPr>
-            <w:tcW w:w="1559" w:type="dxa"/>
-          </w:tcPr>
-          <w:p>
-            <w:r>
-              <w:t>/16</w:t>
-            </w:r>
-          </w:p>
-        </w:tc>
-      </w:tr>
-      <w:tr>
-        <w:tc>
-          <w:tcPr>
-            <w:tcW w:w="1558" w:type="dxa"/>
-          </w:tcPr>
-          <w:p>
-            <w:r>
-              <w:t>PC4</w:t>
-            </w:r>
-          </w:p>
-        </w:tc>
-        <w:tc>
-          <w:tcPr>
-            <w:tcW w:w="1558" w:type="dxa"/>
-          </w:tcPr>
-          <w:p>
-            <w:r>
-              <w:t>Fa0</w:t>
-            </w:r>
-          </w:p>
-        </w:tc>
-        <w:tc>
-          <w:tcPr>
-            <w:tcW w:w="1558" w:type="dxa"/>
-          </w:tcPr>
-          <w:p>
-            <w:r>
-              <w:t>10.16.0.2</w:t>
-            </w:r>
-          </w:p>
-        </w:tc>
-        <w:tc>
-          <w:tcPr>
             <w:tcW w:w="1558" w:type="dxa"/>
           </w:tcPr>
           <w:p>
@@ -2320,7 +2220,7 @@
           </w:tcPr>
           <w:p>
             <w:r>
-              <w:t>10.16.0.1</w:t>
+              <w:t>192.168.3.1</w:t>
             </w:r>
           </w:p>
         </w:tc>
@@ -2363,7 +2263,7 @@
           </w:tcPr>
           <w:p>
             <w:r>
-              <w:t>10.16.0.3</w:t>
+              <w:t>192.168.0.2</w:t>
             </w:r>
           </w:p>
         </w:tc>
@@ -2383,15 +2283,18 @@
           </w:tcPr>
           <w:p>
             <w:r>
-              <w:t>10.16.0.1</w:t>
-            </w:r>
-          </w:p>
-        </w:tc>
-        <w:tc>
-          <w:tcPr>
-            <w:tcW w:w="1559" w:type="dxa"/>
-          </w:tcPr>
-          <w:p>
+              <w:t>192.168.3.1</w:t>
+            </w:r>
+          </w:p>
+        </w:tc>
+        <w:tc>
+          <w:tcPr>
+            <w:tcW w:w="1559" w:type="dxa"/>
+          </w:tcPr>
+          <w:p>
+            <w:r>
+              <w:t>/</w:t>
+            </w:r>
             <w:r>
               <w:t>16</w:t>
             </w:r>
@@ -2425,7 +2328,7 @@
           </w:tcPr>
           <w:p>
             <w:r>
-              <w:t>10.15.0.2</w:t>
+              <w:t>192.168.0.1</w:t>
             </w:r>
           </w:p>
         </w:tc>
@@ -2445,15 +2348,18 @@
           </w:tcPr>
           <w:p>
             <w:r>
-              <w:t>10.15.0.1</w:t>
-            </w:r>
-          </w:p>
-        </w:tc>
-        <w:tc>
-          <w:tcPr>
-            <w:tcW w:w="1559" w:type="dxa"/>
-          </w:tcPr>
-          <w:p>
+              <w:t>192.168.1.1</w:t>
+            </w:r>
+          </w:p>
+        </w:tc>
+        <w:tc>
+          <w:tcPr>
+            <w:tcW w:w="1559" w:type="dxa"/>
+          </w:tcPr>
+          <w:p>
+            <w:r>
+              <w:t>/</w:t>
+            </w:r>
             <w:r>
               <w:t>16</w:t>
             </w:r>
@@ -2487,7 +2393,7 @@
           </w:tcPr>
           <w:p>
             <w:r>
-              <w:t>10.15.0.3</w:t>
+              <w:t>192.168.0.2</w:t>
             </w:r>
           </w:p>
         </w:tc>
@@ -2507,15 +2413,18 @@
           </w:tcPr>
           <w:p>
             <w:r>
-              <w:t>10.15.0.1</w:t>
-            </w:r>
-          </w:p>
-        </w:tc>
-        <w:tc>
-          <w:tcPr>
-            <w:tcW w:w="1559" w:type="dxa"/>
-          </w:tcPr>
-          <w:p>
+              <w:t>192.168.1.1</w:t>
+            </w:r>
+          </w:p>
+        </w:tc>
+        <w:tc>
+          <w:tcPr>
+            <w:tcW w:w="1559" w:type="dxa"/>
+          </w:tcPr>
+          <w:p>
+            <w:r>
+              <w:t>/</w:t>
+            </w:r>
             <w:r>
               <w:t>16</w:t>
             </w:r>
@@ -2549,7 +2458,7 @@
           </w:tcPr>
           <w:p>
             <w:r>
-              <w:t>10.16.0.2</w:t>
+              <w:t>192.168.0.1</w:t>
             </w:r>
           </w:p>
         </w:tc>
@@ -2569,15 +2478,18 @@
           </w:tcPr>
           <w:p>
             <w:r>
-              <w:t>10.16.0.1</w:t>
-            </w:r>
-          </w:p>
-        </w:tc>
-        <w:tc>
-          <w:tcPr>
-            <w:tcW w:w="1559" w:type="dxa"/>
-          </w:tcPr>
-          <w:p>
+              <w:t>192.168.2.1</w:t>
+            </w:r>
+          </w:p>
+        </w:tc>
+        <w:tc>
+          <w:tcPr>
+            <w:tcW w:w="1559" w:type="dxa"/>
+          </w:tcPr>
+          <w:p>
+            <w:r>
+              <w:t>/</w:t>
+            </w:r>
             <w:r>
               <w:t>16</w:t>
             </w:r>
@@ -2611,7 +2523,7 @@
           </w:tcPr>
           <w:p>
             <w:r>
-              <w:t>10.16.0.3</w:t>
+              <w:t>192.168.0.2</w:t>
             </w:r>
           </w:p>
         </w:tc>
@@ -2631,15 +2543,18 @@
           </w:tcPr>
           <w:p>
             <w:r>
-              <w:t>10.16.0.1</w:t>
-            </w:r>
-          </w:p>
-        </w:tc>
-        <w:tc>
-          <w:tcPr>
-            <w:tcW w:w="1559" w:type="dxa"/>
-          </w:tcPr>
-          <w:p>
+              <w:t>192.168.2.1</w:t>
+            </w:r>
+          </w:p>
+        </w:tc>
+        <w:tc>
+          <w:tcPr>
+            <w:tcW w:w="1559" w:type="dxa"/>
+          </w:tcPr>
+          <w:p>
+            <w:r>
+              <w:t>/</w:t>
+            </w:r>
             <w:r>
               <w:t>16</w:t>
             </w:r>
@@ -2673,7 +2588,7 @@
           </w:tcPr>
           <w:p>
             <w:r>
-              <w:t>10.17.0.2</w:t>
+              <w:t>192.168.0.1</w:t>
             </w:r>
           </w:p>
         </w:tc>
@@ -2693,15 +2608,24 @@
           </w:tcPr>
           <w:p>
             <w:r>
-              <w:t>10.17.0.1</w:t>
-            </w:r>
-          </w:p>
-        </w:tc>
-        <w:tc>
-          <w:tcPr>
-            <w:tcW w:w="1559" w:type="dxa"/>
-          </w:tcPr>
-          <w:p>
+              <w:t>192.168.</w:t>
+            </w:r>
+            <w:r>
+              <w:t>6</w:t>
+            </w:r>
+            <w:r>
+              <w:t>.1</w:t>
+            </w:r>
+          </w:p>
+        </w:tc>
+        <w:tc>
+          <w:tcPr>
+            <w:tcW w:w="1559" w:type="dxa"/>
+          </w:tcPr>
+          <w:p>
+            <w:r>
+              <w:t>/</w:t>
+            </w:r>
             <w:r>
               <w:t>16</w:t>
             </w:r>
@@ -2735,7 +2659,7 @@
           </w:tcPr>
           <w:p>
             <w:r>
-              <w:t>10.17.0.3</w:t>
+              <w:t>192.168.0.2</w:t>
             </w:r>
           </w:p>
         </w:tc>
@@ -2755,17 +2679,91 @@
           </w:tcPr>
           <w:p>
             <w:r>
-              <w:t>10.17.0.1</w:t>
-            </w:r>
-          </w:p>
-        </w:tc>
-        <w:tc>
-          <w:tcPr>
-            <w:tcW w:w="1559" w:type="dxa"/>
-          </w:tcPr>
-          <w:p>
+              <w:t>192.168.</w:t>
+            </w:r>
+            <w:r>
+              <w:t>6</w:t>
+            </w:r>
+            <w:r>
+              <w:t>.1</w:t>
+            </w:r>
+          </w:p>
+        </w:tc>
+        <w:tc>
+          <w:tcPr>
+            <w:tcW w:w="1559" w:type="dxa"/>
+          </w:tcPr>
+          <w:p>
+            <w:r>
+              <w:t>/</w:t>
+            </w:r>
             <w:r>
               <w:t>16</w:t>
+            </w:r>
+          </w:p>
+        </w:tc>
+      </w:tr>
+      <w:tr>
+        <w:tc>
+          <w:tcPr>
+            <w:tcW w:w="1558" w:type="dxa"/>
+          </w:tcPr>
+          <w:p>
+            <w:r>
+              <w:t>PC0</w:t>
+            </w:r>
+          </w:p>
+        </w:tc>
+        <w:tc>
+          <w:tcPr>
+            <w:tcW w:w="1558" w:type="dxa"/>
+          </w:tcPr>
+          <w:p>
+            <w:r>
+              <w:t>Fa0</w:t>
+            </w:r>
+          </w:p>
+        </w:tc>
+        <w:tc>
+          <w:tcPr>
+            <w:tcW w:w="1558" w:type="dxa"/>
+          </w:tcPr>
+          <w:p>
+            <w:pPr>
+              <w:jc w:val="center"/>
+            </w:pPr>
+            <w:r>
+              <w:t>192.168.0.1</w:t>
+            </w:r>
+          </w:p>
+        </w:tc>
+        <w:tc>
+          <w:tcPr>
+            <w:tcW w:w="1558" w:type="dxa"/>
+          </w:tcPr>
+          <w:p>
+            <w:r>
+              <w:t>255.255.0.0</w:t>
+            </w:r>
+          </w:p>
+        </w:tc>
+        <w:tc>
+          <w:tcPr>
+            <w:tcW w:w="1559" w:type="dxa"/>
+          </w:tcPr>
+          <w:p>
+            <w:r>
+              <w:t>192.168.5.1</w:t>
+            </w:r>
+          </w:p>
+        </w:tc>
+        <w:tc>
+          <w:tcPr>
+            <w:tcW w:w="1559" w:type="dxa"/>
+          </w:tcPr>
+          <w:p>
+            <w:r>
+              <w:t>/16</w:t>
             </w:r>
           </w:p>
         </w:tc>

</xml_diff>